<commit_message>
maj des doc type
</commit_message>
<xml_diff>
--- a/documentType.docx
+++ b/documentType.docx
@@ -65,60 +65,80 @@
         <w:rPr>
           <w:color w:val="auto"/>
         </w:rPr>
-      </w:r>
-    </w:p>
-    <w:p>
-      <w:pPr>
-        <w:pStyle w:val="style0"/>
-      </w:pPr>
-      <w:r>
-        <w:rPr/>
-      </w:r>
-    </w:p>
-    <w:p>
-      <w:pPr>
-        <w:pStyle w:val="style0"/>
-      </w:pPr>
-      <w:r>
-        <w:rPr/>
-      </w:r>
-    </w:p>
-    <w:p>
-      <w:pPr>
-        <w:pStyle w:val="style0"/>
-      </w:pPr>
-      <w:r>
-        <w:rPr/>
-      </w:r>
-    </w:p>
-    <w:p>
-      <w:pPr>
-        <w:pStyle w:val="style0"/>
-      </w:pPr>
-      <w:r>
-        <w:rPr/>
-      </w:r>
-    </w:p>
-    <w:p>
-      <w:pPr>
-        <w:pStyle w:val="style0"/>
-      </w:pPr>
-      <w:r>
-        <w:rPr/>
-      </w:r>
-    </w:p>
-    <w:p>
-      <w:pPr>
-        <w:pStyle w:val="style0"/>
-      </w:pPr>
-      <w:r>
-        <w:rPr/>
-      </w:r>
-    </w:p>
-    <w:p>
-      <w:pPr>
-        <w:pStyle w:val="style0"/>
-        <w:jc w:val="center"/>
+        <w:drawing>
+          <wp:anchor allowOverlap="1" behindDoc="1" distB="0" distL="0" distR="0" distT="0" layoutInCell="1" locked="0" relativeHeight="0" simplePos="0">
+            <wp:simplePos x="0" y="0"/>
+            <wp:positionH relativeFrom="column">
+              <wp:posOffset>-720090</wp:posOffset>
+            </wp:positionH>
+            <wp:positionV relativeFrom="paragraph">
+              <wp:posOffset>-2779395</wp:posOffset>
+            </wp:positionV>
+            <wp:extent cx="7574915" cy="10692130"/>
+            <wp:effectExtent b="0" l="0" r="0" t="0"/>
+            <wp:wrapNone/>
+            <wp:docPr descr="E:\pages de gardes\Untitled-12.png" id="0" name="Picture"/>
+            <wp:cNvGraphicFramePr>
+              <a:graphicFrameLocks xmlns:a="http://schemas.openxmlformats.org/drawingml/2006/main" noChangeAspect="1"/>
+            </wp:cNvGraphicFramePr>
+            <a:graphic xmlns:a="http://schemas.openxmlformats.org/drawingml/2006/main">
+              <a:graphicData uri="http://schemas.openxmlformats.org/drawingml/2006/picture">
+                <pic:pic xmlns:pic="http://schemas.openxmlformats.org/drawingml/2006/picture">
+                  <pic:nvPicPr>
+                    <pic:cNvPr descr="E:\pages de gardes\Untitled-12.png" id="0" name="Picture"/>
+                    <pic:cNvPicPr>
+                      <a:picLocks noChangeArrowheads="1" noChangeAspect="1"/>
+                    </pic:cNvPicPr>
+                  </pic:nvPicPr>
+                  <pic:blipFill>
+                    <a:blip r:embed="rId2"/>
+                    <a:srcRect/>
+                    <a:stretch>
+                      <a:fillRect/>
+                    </a:stretch>
+                  </pic:blipFill>
+                  <pic:spPr bwMode="auto">
+                    <a:xfrm>
+                      <a:off x="0" y="0"/>
+                      <a:ext cx="7574915" cy="10692130"/>
+                    </a:xfrm>
+                    <a:prstGeom prst="rect">
+                      <a:avLst/>
+                    </a:prstGeom>
+                    <a:noFill/>
+                    <a:ln w="9525">
+                      <a:noFill/>
+                      <a:miter lim="800000"/>
+                      <a:headEnd/>
+                      <a:tailEnd/>
+                    </a:ln>
+                  </pic:spPr>
+                </pic:pic>
+              </a:graphicData>
+            </a:graphic>
+          </wp:anchor>
+        </w:drawing>
+      </w:r>
+    </w:p>
+    <w:p>
+      <w:pPr>
+        <w:pStyle w:val="style0"/>
+      </w:pPr>
+      <w:r>
+        <w:rPr/>
+      </w:r>
+    </w:p>
+    <w:p>
+      <w:pPr>
+        <w:pStyle w:val="style0"/>
+      </w:pPr>
+      <w:r>
+        <w:rPr/>
+      </w:r>
+    </w:p>
+    <w:p>
+      <w:pPr>
+        <w:pStyle w:val="style0"/>
       </w:pPr>
       <w:r>
         <w:rPr>
@@ -135,6 +155,20 @@
       </w:pPr>
       <w:r>
         <w:rPr>
+          <w:color w:val="3465A4"/>
+          <w:sz w:val="88"/>
+          <w:szCs w:val="88"/>
+        </w:rPr>
+        <w:t>Nom du document</w:t>
+      </w:r>
+    </w:p>
+    <w:p>
+      <w:pPr>
+        <w:pStyle w:val="style0"/>
+        <w:jc w:val="center"/>
+      </w:pPr>
+      <w:r>
+        <w:rPr>
           <w:color w:val="0066CC"/>
           <w:sz w:val="88"/>
           <w:szCs w:val="88"/>
@@ -148,33 +182,6 @@
       </w:pPr>
       <w:r>
         <w:rPr>
-          <w:color w:val="3465A4"/>
-          <w:sz w:val="88"/>
-          <w:szCs w:val="88"/>
-        </w:rPr>
-        <w:t>Nom du document</w:t>
-      </w:r>
-    </w:p>
-    <w:p>
-      <w:pPr>
-        <w:pStyle w:val="style0"/>
-        <w:jc w:val="center"/>
-      </w:pPr>
-      <w:r>
-        <w:rPr>
-          <w:color w:val="0066CC"/>
-          <w:sz w:val="88"/>
-          <w:szCs w:val="88"/>
-        </w:rPr>
-      </w:r>
-    </w:p>
-    <w:p>
-      <w:pPr>
-        <w:pStyle w:val="style0"/>
-        <w:jc w:val="center"/>
-      </w:pPr>
-      <w:r>
-        <w:rPr>
           <w:color w:val="auto"/>
           <w:sz w:val="24"/>
           <w:szCs w:val="24"/>
@@ -187,146 +194,13 @@
         <w:jc w:val="center"/>
       </w:pPr>
       <w:r>
-        <w:rPr>
-          <w:color w:val="auto"/>
-          <w:sz w:val="24"/>
-          <w:szCs w:val="24"/>
-        </w:rPr>
+        <w:rPr/>
       </w:r>
     </w:p>
     <w:p>
       <w:pPr>
         <w:pStyle w:val="style0"/>
         <w:jc w:val="center"/>
-      </w:pPr>
-      <w:r>
-        <w:rPr>
-          <w:color w:val="auto"/>
-          <w:sz w:val="24"/>
-          <w:szCs w:val="24"/>
-        </w:rPr>
-      </w:r>
-    </w:p>
-    <w:p>
-      <w:pPr>
-        <w:pStyle w:val="style0"/>
-        <w:jc w:val="center"/>
-      </w:pPr>
-      <w:r>
-        <w:rPr>
-          <w:color w:val="auto"/>
-          <w:sz w:val="24"/>
-          <w:szCs w:val="24"/>
-        </w:rPr>
-      </w:r>
-    </w:p>
-    <w:p>
-      <w:pPr>
-        <w:pStyle w:val="style0"/>
-        <w:jc w:val="center"/>
-      </w:pPr>
-      <w:r>
-        <w:rPr>
-          <w:color w:val="auto"/>
-          <w:sz w:val="24"/>
-          <w:szCs w:val="24"/>
-        </w:rPr>
-      </w:r>
-    </w:p>
-    <w:p>
-      <w:pPr>
-        <w:pStyle w:val="style0"/>
-        <w:jc w:val="center"/>
-      </w:pPr>
-      <w:r>
-        <w:rPr>
-          <w:color w:val="auto"/>
-          <w:sz w:val="24"/>
-          <w:szCs w:val="24"/>
-        </w:rPr>
-      </w:r>
-    </w:p>
-    <w:p>
-      <w:pPr>
-        <w:pStyle w:val="style0"/>
-        <w:jc w:val="center"/>
-      </w:pPr>
-      <w:r>
-        <w:rPr>
-          <w:color w:val="auto"/>
-          <w:sz w:val="24"/>
-          <w:szCs w:val="24"/>
-        </w:rPr>
-      </w:r>
-    </w:p>
-    <w:p>
-      <w:pPr>
-        <w:pStyle w:val="style0"/>
-        <w:jc w:val="center"/>
-      </w:pPr>
-      <w:r>
-        <w:rPr>
-          <w:color w:val="auto"/>
-          <w:sz w:val="24"/>
-          <w:szCs w:val="24"/>
-        </w:rPr>
-      </w:r>
-    </w:p>
-    <w:p>
-      <w:pPr>
-        <w:pStyle w:val="style0"/>
-        <w:jc w:val="center"/>
-      </w:pPr>
-      <w:r>
-        <w:rPr>
-          <w:color w:val="auto"/>
-          <w:sz w:val="24"/>
-          <w:szCs w:val="24"/>
-        </w:rPr>
-      </w:r>
-    </w:p>
-    <w:p>
-      <w:pPr>
-        <w:pStyle w:val="style0"/>
-        <w:jc w:val="center"/>
-      </w:pPr>
-      <w:r>
-        <w:rPr>
-          <w:color w:val="auto"/>
-          <w:sz w:val="24"/>
-          <w:szCs w:val="24"/>
-        </w:rPr>
-      </w:r>
-    </w:p>
-    <w:p>
-      <w:pPr>
-        <w:pStyle w:val="style0"/>
-        <w:jc w:val="center"/>
-      </w:pPr>
-      <w:r>
-        <w:rPr>
-          <w:color w:val="auto"/>
-          <w:sz w:val="24"/>
-          <w:szCs w:val="24"/>
-        </w:rPr>
-      </w:r>
-    </w:p>
-    <w:p>
-      <w:pPr>
-        <w:pStyle w:val="style0"/>
-        <w:jc w:val="center"/>
-      </w:pPr>
-      <w:r>
-        <w:rPr>
-          <w:color w:val="auto"/>
-          <w:sz w:val="24"/>
-          <w:szCs w:val="24"/>
-        </w:rPr>
-      </w:r>
-    </w:p>
-    <w:p>
-      <w:pPr>
-        <w:pStyle w:val="style0"/>
       </w:pPr>
       <w:r>
         <w:rPr/>
@@ -632,6 +506,7 @@
           <w:ilvl w:val="1"/>
           <w:numId w:val="1"/>
         </w:numPr>
+        <w:ind w:firstLine="23" w:left="261" w:right="0"/>
       </w:pPr>
       <w:bookmarkStart w:id="1" w:name="__RefHeading__116_1079649"/>
       <w:bookmarkEnd w:id="1"/>
@@ -648,6 +523,7 @@
           <w:numId w:val="1"/>
         </w:numPr>
         <w:spacing w:after="120" w:before="240"/>
+        <w:ind w:firstLine="23" w:left="374" w:right="0"/>
         <w:contextualSpacing w:val="false"/>
       </w:pPr>
       <w:bookmarkStart w:id="2" w:name="__RefHeading__118_1079649"/>
@@ -658,11 +534,11 @@
       </w:r>
     </w:p>
     <w:sectPr>
-      <w:headerReference r:id="rId2" w:type="default"/>
-      <w:footerReference r:id="rId3" w:type="default"/>
+      <w:headerReference r:id="rId3" w:type="default"/>
+      <w:footerReference r:id="rId4" w:type="default"/>
       <w:type w:val="nextPage"/>
       <w:pgSz w:h="16838" w:w="11906"/>
-      <w:pgMar w:bottom="1883" w:footer="1134" w:gutter="0" w:header="1134" w:left="1134" w:right="1134" w:top="1883"/>
+      <w:pgMar w:bottom="1885" w:footer="1134" w:gutter="0" w:header="1134" w:left="1134" w:right="1134" w:top="1885"/>
       <w:pgNumType w:fmt="decimal"/>
       <w:formProt w:val="false"/>
       <w:textDirection w:val="lrTb"/>
@@ -883,9 +759,11 @@
       <w:kinsoku w:val="true"/>
       <w:overflowPunct w:val="true"/>
       <w:autoSpaceDE w:val="true"/>
-    </w:pPr>
-    <w:rPr>
-      <w:rFonts w:ascii="Linux Libertine G" w:cs="FreeSans" w:eastAsia="DejaVu Sans" w:hAnsi="Linux Libertine G"/>
+      <w:spacing w:line="360" w:lineRule="auto"/>
+      <w:jc w:val="both"/>
+    </w:pPr>
+    <w:rPr>
+      <w:rFonts w:ascii="Liberation Serif" w:cs="FreeSans" w:eastAsia="DejaVu Sans" w:hAnsi="Liberation Serif"/>
       <w:color w:val="auto"/>
       <w:sz w:val="24"/>
       <w:szCs w:val="24"/>
@@ -904,7 +782,7 @@
       <w:outlineLvl w:val="0"/>
     </w:pPr>
     <w:rPr>
-      <w:rFonts w:ascii="Linux Libertine G" w:hAnsi="Linux Libertine G"/>
+      <w:rFonts w:ascii="Liberation Serif" w:hAnsi="Liberation Serif"/>
       <w:b/>
       <w:bCs w:val="false"/>
       <w:color w:val="3465A4"/>
@@ -921,10 +799,11 @@
         <w:ilvl w:val="1"/>
         <w:numId w:val="1"/>
       </w:numPr>
+      <w:ind w:firstLine="23" w:left="261" w:right="0"/>
       <w:outlineLvl w:val="1"/>
     </w:pPr>
     <w:rPr>
-      <w:rFonts w:ascii="Linux Libertine G" w:hAnsi="Linux Libertine G"/>
+      <w:rFonts w:ascii="Liberation Serif" w:hAnsi="Liberation Serif"/>
       <w:b/>
       <w:bCs w:val="false"/>
       <w:i w:val="false"/>
@@ -943,10 +822,11 @@
         <w:ilvl w:val="2"/>
         <w:numId w:val="1"/>
       </w:numPr>
+      <w:ind w:firstLine="23" w:left="374" w:right="0"/>
       <w:outlineLvl w:val="2"/>
     </w:pPr>
     <w:rPr>
-      <w:rFonts w:ascii="Linux Libertine G" w:hAnsi="Linux Libertine G"/>
+      <w:rFonts w:ascii="Liberation Serif" w:hAnsi="Liberation Serif"/>
       <w:b/>
       <w:bCs w:val="false"/>
       <w:i w:val="false"/>
@@ -1053,7 +933,7 @@
       </w:tabs>
     </w:pPr>
     <w:rPr>
-      <w:rFonts w:ascii="Linux Libertine G" w:hAnsi="Linux Libertine G"/>
+      <w:rFonts w:ascii="Liberation Serif" w:hAnsi="Liberation Serif"/>
       <w:color w:val="666666"/>
     </w:rPr>
   </w:style>
@@ -1077,7 +957,7 @@
       </w:tabs>
     </w:pPr>
     <w:rPr>
-      <w:rFonts w:ascii="Linux Libertine G" w:hAnsi="Linux Libertine G"/>
+      <w:rFonts w:ascii="Liberation Serif" w:hAnsi="Liberation Serif"/>
       <w:color w:val="666666"/>
     </w:rPr>
   </w:style>

</xml_diff>